<commit_message>
lesson on flexbox prepared
</commit_message>
<xml_diff>
--- a/02_Position/position_výklad/css position.docx
+++ b/02_Position/position_výklad/css position.docx
@@ -2,6 +2,139 @@
 <file path=word/document.xml><?xml version="1.0" encoding="utf-8"?>
 <w:document xmlns:wpc="http://schemas.microsoft.com/office/word/2010/wordprocessingCanvas" xmlns:cx="http://schemas.microsoft.com/office/drawing/2014/chartex" xmlns:cx1="http://schemas.microsoft.com/office/drawing/2015/9/8/chartex" xmlns:cx2="http://schemas.microsoft.com/office/drawing/2015/10/21/chartex" xmlns:cx3="http://schemas.microsoft.com/office/drawing/2016/5/9/chartex" xmlns:cx4="http://schemas.microsoft.com/office/drawing/2016/5/10/chartex" xmlns:cx5="http://schemas.microsoft.com/office/drawing/2016/5/11/chartex" xmlns:cx6="http://schemas.microsoft.com/office/drawing/2016/5/12/chartex" xmlns:cx7="http://schemas.microsoft.com/office/drawing/2016/5/13/chartex" xmlns:cx8="http://schemas.microsoft.com/office/drawing/2016/5/14/chartex" xmlns:mc="http://schemas.openxmlformats.org/markup-compatibility/2006" xmlns:aink="http://schemas.microsoft.com/office/drawing/2016/ink" xmlns:am3d="http://schemas.microsoft.com/office/drawing/2017/model3d" xmlns:o="urn:schemas-microsoft-com:office:office" xmlns:r="http://schemas.openxmlformats.org/officeDocument/2006/relationships" xmlns:m="http://schemas.openxmlformats.org/officeDocument/2006/math" xmlns:v="urn:schemas-microsoft-com:vml" xmlns:wp14="http://schemas.microsoft.com/office/word/2010/wordprocessingDrawing" xmlns:wp="http://schemas.openxmlformats.org/drawingml/2006/wordprocessingDrawing" xmlns:w10="urn:schemas-microsoft-com:office:word" xmlns:w="http://schemas.openxmlformats.org/wordprocessingml/2006/main" xmlns:w14="http://schemas.microsoft.com/office/word/2010/wordml" xmlns:w15="http://schemas.microsoft.com/office/word/2012/wordml" xmlns:w16cex="http://schemas.microsoft.com/office/word/2018/wordml/cex" xmlns:w16cid="http://schemas.microsoft.com/office/word/2016/wordml/cid" xmlns:w16="http://schemas.microsoft.com/office/word/2018/wordml" xmlns:w16se="http://schemas.microsoft.com/office/word/2015/wordml/symex" xmlns:wpg="http://schemas.microsoft.com/office/word/2010/wordprocessingGroup" xmlns:wpi="http://schemas.microsoft.com/office/word/2010/wordprocessingInk" xmlns:wne="http://schemas.microsoft.com/office/word/2006/wordml" xmlns:wps="http://schemas.microsoft.com/office/word/2010/wordprocessingShape" mc:Ignorable="w14 w15 w16se w16cid w16 w16cex wp14">
   <w:body>
+    <w:p>
+      <w:pPr>
+        <w:rPr>
+          <w:color w:val="1F3864" w:themeColor="accent1" w:themeShade="80"/>
+        </w:rPr>
+      </w:pPr>
+      <w:r>
+        <w:rPr>
+          <w:color w:val="1F3864" w:themeColor="accent1" w:themeShade="80"/>
+        </w:rPr>
+        <w:t xml:space="preserve">Jako první si musíme připomenout </w:t>
+      </w:r>
+      <w:proofErr w:type="spellStart"/>
+      <w:r>
+        <w:rPr>
+          <w:color w:val="1F3864" w:themeColor="accent1" w:themeShade="80"/>
+        </w:rPr>
+        <w:t>css</w:t>
+      </w:r>
+      <w:proofErr w:type="spellEnd"/>
+      <w:r>
+        <w:rPr>
+          <w:color w:val="1F3864" w:themeColor="accent1" w:themeShade="80"/>
+        </w:rPr>
+        <w:t xml:space="preserve"> vlastnost display. </w:t>
+      </w:r>
+    </w:p>
+    <w:p>
+      <w:pPr>
+        <w:rPr>
+          <w:color w:val="1F3864" w:themeColor="accent1" w:themeShade="80"/>
+        </w:rPr>
+      </w:pPr>
+      <w:proofErr w:type="gramStart"/>
+      <w:r>
+        <w:rPr>
+          <w:color w:val="1F3864" w:themeColor="accent1" w:themeShade="80"/>
+        </w:rPr>
+        <w:t>Obecně - Prvky</w:t>
+      </w:r>
+      <w:proofErr w:type="gramEnd"/>
+      <w:r>
+        <w:rPr>
+          <w:color w:val="1F3864" w:themeColor="accent1" w:themeShade="80"/>
+        </w:rPr>
+        <w:t xml:space="preserve"> mají defaultně display </w:t>
+      </w:r>
+      <w:proofErr w:type="spellStart"/>
+      <w:r>
+        <w:rPr>
+          <w:color w:val="1F3864" w:themeColor="accent1" w:themeShade="80"/>
+        </w:rPr>
+        <w:t>block</w:t>
+      </w:r>
+      <w:proofErr w:type="spellEnd"/>
+      <w:r>
+        <w:rPr>
+          <w:color w:val="1F3864" w:themeColor="accent1" w:themeShade="80"/>
+        </w:rPr>
+        <w:t xml:space="preserve"> nebo inline, případně pokud je to list, tak list-</w:t>
+      </w:r>
+      <w:proofErr w:type="spellStart"/>
+      <w:r>
+        <w:rPr>
+          <w:color w:val="1F3864" w:themeColor="accent1" w:themeShade="80"/>
+        </w:rPr>
+        <w:t>item</w:t>
+      </w:r>
+      <w:proofErr w:type="spellEnd"/>
+      <w:r>
+        <w:rPr>
+          <w:color w:val="1F3864" w:themeColor="accent1" w:themeShade="80"/>
+        </w:rPr>
+        <w:t xml:space="preserve">, nebo table </w:t>
+      </w:r>
+    </w:p>
+    <w:p>
+      <w:pPr>
+        <w:rPr>
+          <w:color w:val="1F3864" w:themeColor="accent1" w:themeShade="80"/>
+        </w:rPr>
+      </w:pPr>
+      <w:proofErr w:type="gramStart"/>
+      <w:r>
+        <w:rPr>
+          <w:color w:val="1F3864" w:themeColor="accent1" w:themeShade="80"/>
+        </w:rPr>
+        <w:t>Další</w:t>
+      </w:r>
+      <w:proofErr w:type="gramEnd"/>
+      <w:r>
+        <w:rPr>
+          <w:color w:val="1F3864" w:themeColor="accent1" w:themeShade="80"/>
+        </w:rPr>
+        <w:t xml:space="preserve"> co se dají nastavit je inline </w:t>
+      </w:r>
+      <w:proofErr w:type="spellStart"/>
+      <w:r>
+        <w:rPr>
+          <w:color w:val="1F3864" w:themeColor="accent1" w:themeShade="80"/>
+        </w:rPr>
+        <w:t>block</w:t>
+      </w:r>
+      <w:proofErr w:type="spellEnd"/>
+      <w:r>
+        <w:rPr>
+          <w:color w:val="1F3864" w:themeColor="accent1" w:themeShade="80"/>
+        </w:rPr>
+        <w:t xml:space="preserve"> (inline prvek, kterému můžeme nastavit výšku a šířku), případně pro skrytí prvku se používá display </w:t>
+      </w:r>
+      <w:proofErr w:type="spellStart"/>
+      <w:r>
+        <w:rPr>
+          <w:color w:val="1F3864" w:themeColor="accent1" w:themeShade="80"/>
+        </w:rPr>
+        <w:t>none</w:t>
+      </w:r>
+      <w:proofErr w:type="spellEnd"/>
+    </w:p>
+    <w:p>
+      <w:pPr>
+        <w:rPr>
+          <w:color w:val="1F3864" w:themeColor="accent1" w:themeShade="80"/>
+          <w:lang w:val="en-GB"/>
+        </w:rPr>
+      </w:pPr>
+      <w:r>
+        <w:rPr>
+          <w:color w:val="1F3864" w:themeColor="accent1" w:themeShade="80"/>
+        </w:rPr>
+        <w:t xml:space="preserve">Dnes se naučíme další. </w:t>
+      </w:r>
+    </w:p>
     <w:p>
       <w:pPr>
         <w:rPr>
@@ -1388,47 +1521,184 @@
           <w:numId w:val="2"/>
         </w:numPr>
         <w:rPr>
-          <w:color w:val="1F3864" w:themeColor="accent1" w:themeShade="80"/>
-          <w:lang w:val="en-GB"/>
-        </w:rPr>
-      </w:pPr>
-      <w:r>
-        <w:rPr>
           <w:b/>
           <w:bCs/>
           <w:color w:val="1F3864" w:themeColor="accent1" w:themeShade="80"/>
-          <w:lang w:val="en-GB"/>
-        </w:rPr>
-        <w:t>Position fixed</w:t>
-      </w:r>
-      <w:r>
-        <w:rPr>
-          <w:color w:val="1F3864" w:themeColor="accent1" w:themeShade="80"/>
-          <w:lang w:val="en-GB"/>
-        </w:rPr>
-        <w:t xml:space="preserve"> – </w:t>
-      </w:r>
-      <w:proofErr w:type="spellStart"/>
-      <w:r>
-        <w:rPr>
-          <w:color w:val="1F3864" w:themeColor="accent1" w:themeShade="80"/>
-          <w:lang w:val="en-GB"/>
-        </w:rPr>
-        <w:t>prvek</w:t>
-      </w:r>
-      <w:proofErr w:type="spellEnd"/>
-      <w:r>
-        <w:rPr>
-          <w:color w:val="1F3864" w:themeColor="accent1" w:themeShade="80"/>
-          <w:lang w:val="en-GB"/>
-        </w:rPr>
-        <w:t xml:space="preserve"> se </w:t>
-      </w:r>
-      <w:proofErr w:type="spellStart"/>
-      <w:r>
-        <w:rPr>
-          <w:color w:val="1F3864" w:themeColor="accent1" w:themeShade="80"/>
-          <w:lang w:val="en-GB"/>
+        </w:rPr>
+      </w:pPr>
+      <w:proofErr w:type="spellStart"/>
+      <w:r>
+        <w:rPr>
+          <w:b/>
+          <w:bCs/>
+          <w:color w:val="1F3864" w:themeColor="accent1" w:themeShade="80"/>
+        </w:rPr>
+        <w:lastRenderedPageBreak/>
+        <w:t>Position</w:t>
+      </w:r>
+      <w:proofErr w:type="spellEnd"/>
+      <w:r>
+        <w:rPr>
+          <w:b/>
+          <w:bCs/>
+          <w:color w:val="1F3864" w:themeColor="accent1" w:themeShade="80"/>
+        </w:rPr>
+        <w:t xml:space="preserve"> </w:t>
+      </w:r>
+      <w:proofErr w:type="spellStart"/>
+      <w:r>
+        <w:rPr>
+          <w:b/>
+          <w:bCs/>
+          <w:color w:val="1F3864" w:themeColor="accent1" w:themeShade="80"/>
+        </w:rPr>
+        <w:t>absolute</w:t>
+      </w:r>
+      <w:proofErr w:type="spellEnd"/>
+      <w:r>
+        <w:rPr>
+          <w:b/>
+          <w:bCs/>
+          <w:color w:val="1F3864" w:themeColor="accent1" w:themeShade="80"/>
+        </w:rPr>
+        <w:t xml:space="preserve"> </w:t>
+      </w:r>
+      <w:r>
+        <w:rPr>
+          <w:color w:val="1F3864" w:themeColor="accent1" w:themeShade="80"/>
+        </w:rPr>
+        <w:t>element je vyjmutý z toku (</w:t>
+      </w:r>
+      <w:proofErr w:type="spellStart"/>
+      <w:r>
+        <w:rPr>
+          <w:color w:val="1F3864" w:themeColor="accent1" w:themeShade="80"/>
+        </w:rPr>
+        <w:t>flow</w:t>
+      </w:r>
+      <w:proofErr w:type="spellEnd"/>
+      <w:r>
+        <w:rPr>
+          <w:color w:val="1F3864" w:themeColor="accent1" w:themeShade="80"/>
+        </w:rPr>
+        <w:t xml:space="preserve">) dokumentu, stejně jako u </w:t>
+      </w:r>
+      <w:proofErr w:type="spellStart"/>
+      <w:r>
+        <w:rPr>
+          <w:color w:val="1F3864" w:themeColor="accent1" w:themeShade="80"/>
+        </w:rPr>
+        <w:t>position</w:t>
+      </w:r>
+      <w:proofErr w:type="spellEnd"/>
+      <w:r>
+        <w:rPr>
+          <w:color w:val="1F3864" w:themeColor="accent1" w:themeShade="80"/>
+        </w:rPr>
+        <w:t xml:space="preserve"> </w:t>
+      </w:r>
+      <w:proofErr w:type="spellStart"/>
+      <w:r>
+        <w:rPr>
+          <w:color w:val="1F3864" w:themeColor="accent1" w:themeShade="80"/>
+        </w:rPr>
+        <w:t>fixed</w:t>
+      </w:r>
+      <w:proofErr w:type="spellEnd"/>
+      <w:r>
+        <w:rPr>
+          <w:color w:val="1F3864" w:themeColor="accent1" w:themeShade="80"/>
+        </w:rPr>
+        <w:t xml:space="preserve"> nebo </w:t>
+      </w:r>
+      <w:proofErr w:type="spellStart"/>
+      <w:r>
+        <w:rPr>
+          <w:color w:val="1F3864" w:themeColor="accent1" w:themeShade="80"/>
+        </w:rPr>
+        <w:t>sticky</w:t>
+      </w:r>
+      <w:proofErr w:type="spellEnd"/>
+      <w:r>
+        <w:rPr>
+          <w:color w:val="1F3864" w:themeColor="accent1" w:themeShade="80"/>
+        </w:rPr>
+        <w:t xml:space="preserve">. Neovlivňuje tedy poskládání ostatních elementů na stránce. Díky tomu je možné ho </w:t>
+      </w:r>
+      <w:proofErr w:type="spellStart"/>
+      <w:r>
+        <w:rPr>
+          <w:color w:val="1F3864" w:themeColor="accent1" w:themeShade="80"/>
+        </w:rPr>
+        <w:t>napozicovat</w:t>
+      </w:r>
+      <w:proofErr w:type="spellEnd"/>
+      <w:r>
+        <w:rPr>
+          <w:color w:val="1F3864" w:themeColor="accent1" w:themeShade="80"/>
+        </w:rPr>
+        <w:t xml:space="preserve"> kamkoli na stránku. </w:t>
+      </w:r>
+      <w:proofErr w:type="spellStart"/>
+      <w:r>
+        <w:rPr>
+          <w:color w:val="1F3864" w:themeColor="accent1" w:themeShade="80"/>
+        </w:rPr>
+        <w:t>Pozicuje</w:t>
+      </w:r>
+      <w:proofErr w:type="spellEnd"/>
+      <w:r>
+        <w:rPr>
+          <w:color w:val="1F3864" w:themeColor="accent1" w:themeShade="80"/>
+        </w:rPr>
+        <w:t xml:space="preserve"> se relativně k rodiči, který je </w:t>
+      </w:r>
+      <w:proofErr w:type="spellStart"/>
+      <w:r>
+        <w:rPr>
+          <w:color w:val="1F3864" w:themeColor="accent1" w:themeShade="80"/>
+        </w:rPr>
+        <w:t>napozicovaný</w:t>
+      </w:r>
+      <w:proofErr w:type="spellEnd"/>
+      <w:r>
+        <w:rPr>
+          <w:color w:val="1F3864" w:themeColor="accent1" w:themeShade="80"/>
+        </w:rPr>
+        <w:t xml:space="preserve"> (to většinou znamená, že je to rodičovský element, který má </w:t>
+      </w:r>
+      <w:proofErr w:type="spellStart"/>
+      <w:r>
+        <w:rPr>
+          <w:color w:val="1F3864" w:themeColor="accent1" w:themeShade="80"/>
+        </w:rPr>
+        <w:t>position</w:t>
+      </w:r>
+      <w:proofErr w:type="spellEnd"/>
+      <w:r>
+        <w:rPr>
+          <w:color w:val="1F3864" w:themeColor="accent1" w:themeShade="80"/>
+        </w:rPr>
+        <w:t xml:space="preserve"> </w:t>
+      </w:r>
+      <w:proofErr w:type="spellStart"/>
+      <w:r>
+        <w:rPr>
+          <w:color w:val="1F3864" w:themeColor="accent1" w:themeShade="80"/>
+        </w:rPr>
+        <w:t>relative</w:t>
+      </w:r>
+      <w:proofErr w:type="spellEnd"/>
+      <w:r>
+        <w:rPr>
+          <w:color w:val="1F3864" w:themeColor="accent1" w:themeShade="80"/>
+        </w:rPr>
+        <w:t xml:space="preserve">). Pokud takový rodič není, </w:t>
+      </w:r>
+      <w:proofErr w:type="spellStart"/>
+      <w:r>
+        <w:rPr>
+          <w:color w:val="1F3864" w:themeColor="accent1" w:themeShade="80"/>
         </w:rPr>
         <w:t>pozicuje</w:t>
       </w:r>
@@ -1436,114 +1706,28 @@
       <w:r>
         <w:rPr>
           <w:color w:val="1F3864" w:themeColor="accent1" w:themeShade="80"/>
-          <w:lang w:val="en-GB"/>
-        </w:rPr>
-        <w:t xml:space="preserve"> </w:t>
-      </w:r>
-      <w:proofErr w:type="spellStart"/>
-      <w:r>
-        <w:rPr>
-          <w:color w:val="1F3864" w:themeColor="accent1" w:themeShade="80"/>
-          <w:lang w:val="en-GB"/>
-        </w:rPr>
-        <w:t>vzhledem</w:t>
-      </w:r>
-      <w:proofErr w:type="spellEnd"/>
-      <w:r>
-        <w:rPr>
-          <w:color w:val="1F3864" w:themeColor="accent1" w:themeShade="80"/>
-          <w:lang w:val="en-GB"/>
-        </w:rPr>
-        <w:t xml:space="preserve"> k </w:t>
-      </w:r>
-      <w:proofErr w:type="spellStart"/>
-      <w:r>
-        <w:rPr>
-          <w:color w:val="1F3864" w:themeColor="accent1" w:themeShade="80"/>
-          <w:lang w:val="en-GB"/>
-        </w:rPr>
-        <w:t>viewportu</w:t>
-      </w:r>
-      <w:proofErr w:type="spellEnd"/>
-      <w:r>
-        <w:rPr>
-          <w:color w:val="1F3864" w:themeColor="accent1" w:themeShade="80"/>
-          <w:lang w:val="en-GB"/>
-        </w:rPr>
-        <w:t xml:space="preserve"> a </w:t>
-      </w:r>
-      <w:proofErr w:type="spellStart"/>
-      <w:r>
-        <w:rPr>
-          <w:color w:val="1F3864" w:themeColor="accent1" w:themeShade="80"/>
-          <w:lang w:val="en-GB"/>
-        </w:rPr>
-        <w:t>vyjme</w:t>
-      </w:r>
-      <w:proofErr w:type="spellEnd"/>
-      <w:r>
-        <w:rPr>
-          <w:color w:val="1F3864" w:themeColor="accent1" w:themeShade="80"/>
-          <w:lang w:val="en-GB"/>
-        </w:rPr>
-        <w:t xml:space="preserve"> se z flow str</w:t>
-      </w:r>
-      <w:proofErr w:type="spellStart"/>
-      <w:r>
-        <w:rPr>
-          <w:color w:val="1F3864" w:themeColor="accent1" w:themeShade="80"/>
-        </w:rPr>
-        <w:t>ánky</w:t>
-      </w:r>
-      <w:proofErr w:type="spellEnd"/>
-      <w:r>
-        <w:rPr>
-          <w:color w:val="1F3864" w:themeColor="accent1" w:themeShade="80"/>
-        </w:rPr>
-        <w:t xml:space="preserve"> – nezbyde po něm žádné prázdné </w:t>
-      </w:r>
-      <w:proofErr w:type="gramStart"/>
-      <w:r>
-        <w:rPr>
-          <w:color w:val="1F3864" w:themeColor="accent1" w:themeShade="80"/>
-        </w:rPr>
-        <w:t>místo</w:t>
-      </w:r>
-      <w:proofErr w:type="gramEnd"/>
+        </w:rPr>
+        <w:t xml:space="preserve"> se absolutně k celé stránce (body). </w:t>
+      </w:r>
     </w:p>
     <w:p>
       <w:pPr>
         <w:pStyle w:val="Odstavecseseznamem"/>
-        <w:rPr>
-          <w:color w:val="1F3864" w:themeColor="accent1" w:themeShade="80"/>
-          <w:lang w:val="en-GB"/>
-        </w:rPr>
-      </w:pPr>
-      <w:r>
-        <w:rPr>
-          <w:color w:val="1F3864" w:themeColor="accent1" w:themeShade="80"/>
-        </w:rPr>
-        <w:t>!</w:t>
-      </w:r>
-      <w:r>
-        <w:rPr>
-          <w:color w:val="1F3864" w:themeColor="accent1" w:themeShade="80"/>
-        </w:rPr>
-        <w:t xml:space="preserve"> u pozicování se musí dávat pozor také na z-index – vlastnost </w:t>
-      </w:r>
-      <w:proofErr w:type="spellStart"/>
-      <w:r>
-        <w:rPr>
-          <w:color w:val="1F3864" w:themeColor="accent1" w:themeShade="80"/>
-        </w:rPr>
-        <w:t>position</w:t>
-      </w:r>
-      <w:proofErr w:type="spellEnd"/>
-      <w:r>
-        <w:rPr>
-          <w:color w:val="1F3864" w:themeColor="accent1" w:themeShade="80"/>
-        </w:rPr>
-        <w:t xml:space="preserve"> totiž také ovlivňuje, který prvek se posune dopředu. </w:t>
+        <w:numPr>
+          <w:ilvl w:val="1"/>
+          <w:numId w:val="1"/>
+        </w:numPr>
+        <w:rPr>
+          <w:b/>
+          <w:bCs/>
+          <w:color w:val="1F3864" w:themeColor="accent1" w:themeShade="80"/>
+        </w:rPr>
+      </w:pPr>
+      <w:r>
+        <w:rPr>
+          <w:color w:val="1F3864" w:themeColor="accent1" w:themeShade="80"/>
+        </w:rPr>
+        <w:t>Nejprve ukázat vzhledem k celé stránce, potom obalit rodičem</w:t>
       </w:r>
     </w:p>
     <w:p>
@@ -1555,34 +1739,200 @@
         </w:numPr>
         <w:rPr>
           <w:color w:val="1F3864" w:themeColor="accent1" w:themeShade="80"/>
-        </w:rPr>
-      </w:pPr>
-      <w:proofErr w:type="spellStart"/>
+          <w:lang w:val="en-GB"/>
+        </w:rPr>
+      </w:pPr>
       <w:r>
         <w:rPr>
           <w:b/>
           <w:bCs/>
           <w:color w:val="1F3864" w:themeColor="accent1" w:themeShade="80"/>
-        </w:rPr>
-        <w:t>Position</w:t>
-      </w:r>
-      <w:proofErr w:type="spellEnd"/>
+          <w:lang w:val="en-GB"/>
+        </w:rPr>
+        <w:t>Position fixed</w:t>
+      </w:r>
+      <w:r>
+        <w:rPr>
+          <w:color w:val="1F3864" w:themeColor="accent1" w:themeShade="80"/>
+          <w:lang w:val="en-GB"/>
+        </w:rPr>
+        <w:t xml:space="preserve"> – </w:t>
+      </w:r>
+      <w:proofErr w:type="spellStart"/>
+      <w:r>
+        <w:rPr>
+          <w:color w:val="1F3864" w:themeColor="accent1" w:themeShade="80"/>
+          <w:lang w:val="en-GB"/>
+        </w:rPr>
+        <w:t>prvek</w:t>
+      </w:r>
+      <w:proofErr w:type="spellEnd"/>
+      <w:r>
+        <w:rPr>
+          <w:color w:val="1F3864" w:themeColor="accent1" w:themeShade="80"/>
+          <w:lang w:val="en-GB"/>
+        </w:rPr>
+        <w:t xml:space="preserve"> se </w:t>
+      </w:r>
+      <w:proofErr w:type="spellStart"/>
+      <w:r>
+        <w:rPr>
+          <w:color w:val="1F3864" w:themeColor="accent1" w:themeShade="80"/>
+          <w:lang w:val="en-GB"/>
+        </w:rPr>
+        <w:t>pozicuje</w:t>
+      </w:r>
+      <w:proofErr w:type="spellEnd"/>
+      <w:r>
+        <w:rPr>
+          <w:color w:val="1F3864" w:themeColor="accent1" w:themeShade="80"/>
+          <w:lang w:val="en-GB"/>
+        </w:rPr>
+        <w:t xml:space="preserve"> </w:t>
+      </w:r>
+      <w:proofErr w:type="spellStart"/>
+      <w:r>
+        <w:rPr>
+          <w:color w:val="1F3864" w:themeColor="accent1" w:themeShade="80"/>
+          <w:lang w:val="en-GB"/>
+        </w:rPr>
+        <w:t>vzhledem</w:t>
+      </w:r>
+      <w:proofErr w:type="spellEnd"/>
+      <w:r>
+        <w:rPr>
+          <w:color w:val="1F3864" w:themeColor="accent1" w:themeShade="80"/>
+          <w:lang w:val="en-GB"/>
+        </w:rPr>
+        <w:t xml:space="preserve"> k </w:t>
+      </w:r>
+      <w:proofErr w:type="spellStart"/>
+      <w:r>
+        <w:rPr>
+          <w:color w:val="1F3864" w:themeColor="accent1" w:themeShade="80"/>
+          <w:lang w:val="en-GB"/>
+        </w:rPr>
+        <w:t>viewportu</w:t>
+      </w:r>
+      <w:proofErr w:type="spellEnd"/>
+      <w:r>
+        <w:rPr>
+          <w:color w:val="1F3864" w:themeColor="accent1" w:themeShade="80"/>
+          <w:lang w:val="en-GB"/>
+        </w:rPr>
+        <w:t xml:space="preserve"> a </w:t>
+      </w:r>
+      <w:proofErr w:type="spellStart"/>
+      <w:r>
+        <w:rPr>
+          <w:color w:val="1F3864" w:themeColor="accent1" w:themeShade="80"/>
+          <w:lang w:val="en-GB"/>
+        </w:rPr>
+        <w:t>vyjme</w:t>
+      </w:r>
+      <w:proofErr w:type="spellEnd"/>
+      <w:r>
+        <w:rPr>
+          <w:color w:val="1F3864" w:themeColor="accent1" w:themeShade="80"/>
+          <w:lang w:val="en-GB"/>
+        </w:rPr>
+        <w:t xml:space="preserve"> se z flow str</w:t>
+      </w:r>
+      <w:proofErr w:type="spellStart"/>
+      <w:r>
+        <w:rPr>
+          <w:color w:val="1F3864" w:themeColor="accent1" w:themeShade="80"/>
+        </w:rPr>
+        <w:t>ánky</w:t>
+      </w:r>
+      <w:proofErr w:type="spellEnd"/>
+      <w:r>
+        <w:rPr>
+          <w:color w:val="1F3864" w:themeColor="accent1" w:themeShade="80"/>
+        </w:rPr>
+        <w:t xml:space="preserve"> – nezbyde po něm žádné prázdné </w:t>
+      </w:r>
+      <w:proofErr w:type="gramStart"/>
+      <w:r>
+        <w:rPr>
+          <w:color w:val="1F3864" w:themeColor="accent1" w:themeShade="80"/>
+        </w:rPr>
+        <w:t>místo</w:t>
+      </w:r>
+      <w:proofErr w:type="gramEnd"/>
+    </w:p>
+    <w:p>
+      <w:pPr>
+        <w:pStyle w:val="Odstavecseseznamem"/>
+        <w:rPr>
+          <w:color w:val="1F3864" w:themeColor="accent1" w:themeShade="80"/>
+          <w:lang w:val="en-GB"/>
+        </w:rPr>
+      </w:pPr>
+      <w:r>
+        <w:rPr>
+          <w:color w:val="1F3864" w:themeColor="accent1" w:themeShade="80"/>
+        </w:rPr>
+        <w:t>!</w:t>
+      </w:r>
+      <w:r>
+        <w:rPr>
+          <w:color w:val="1F3864" w:themeColor="accent1" w:themeShade="80"/>
+        </w:rPr>
+        <w:t xml:space="preserve"> u pozicování se musí dávat pozor také na z-index – vlastnost </w:t>
+      </w:r>
+      <w:proofErr w:type="spellStart"/>
+      <w:r>
+        <w:rPr>
+          <w:color w:val="1F3864" w:themeColor="accent1" w:themeShade="80"/>
+        </w:rPr>
+        <w:t>position</w:t>
+      </w:r>
+      <w:proofErr w:type="spellEnd"/>
+      <w:r>
+        <w:rPr>
+          <w:color w:val="1F3864" w:themeColor="accent1" w:themeShade="80"/>
+        </w:rPr>
+        <w:t xml:space="preserve"> totiž také ovlivňuje, který prvek se posune dopředu. </w:t>
+      </w:r>
+    </w:p>
+    <w:p>
+      <w:pPr>
+        <w:pStyle w:val="Odstavecseseznamem"/>
+        <w:numPr>
+          <w:ilvl w:val="0"/>
+          <w:numId w:val="2"/>
+        </w:numPr>
+        <w:rPr>
+          <w:color w:val="1F3864" w:themeColor="accent1" w:themeShade="80"/>
+        </w:rPr>
+      </w:pPr>
+      <w:proofErr w:type="spellStart"/>
       <w:r>
         <w:rPr>
           <w:b/>
           <w:bCs/>
           <w:color w:val="1F3864" w:themeColor="accent1" w:themeShade="80"/>
         </w:rPr>
-        <w:t xml:space="preserve"> </w:t>
-      </w:r>
-      <w:proofErr w:type="spellStart"/>
-      <w:proofErr w:type="gramStart"/>
+        <w:t>Position</w:t>
+      </w:r>
+      <w:proofErr w:type="spellEnd"/>
       <w:r>
         <w:rPr>
           <w:b/>
           <w:bCs/>
           <w:color w:val="1F3864" w:themeColor="accent1" w:themeShade="80"/>
         </w:rPr>
+        <w:t xml:space="preserve"> </w:t>
+      </w:r>
+      <w:proofErr w:type="spellStart"/>
+      <w:proofErr w:type="gramStart"/>
+      <w:r>
+        <w:rPr>
+          <w:b/>
+          <w:bCs/>
+          <w:color w:val="1F3864" w:themeColor="accent1" w:themeShade="80"/>
+        </w:rPr>
         <w:t>sticky</w:t>
       </w:r>
       <w:proofErr w:type="spellEnd"/>
@@ -1659,7 +2009,6 @@
         <w:rPr>
           <w:color w:val="1F3864" w:themeColor="accent1" w:themeShade="80"/>
         </w:rPr>
-        <w:lastRenderedPageBreak/>
         <w:t xml:space="preserve">Po opuštění okna se potom chová jako </w:t>
       </w:r>
       <w:proofErr w:type="spellStart"/>
@@ -1980,246 +2329,6 @@
           <w:t>https://www.w3schools.com/css/css_positioning.asp</w:t>
         </w:r>
       </w:hyperlink>
-    </w:p>
-    <w:p>
-      <w:pPr>
-        <w:pStyle w:val="Odstavecseseznamem"/>
-        <w:numPr>
-          <w:ilvl w:val="0"/>
-          <w:numId w:val="2"/>
-        </w:numPr>
-        <w:rPr>
-          <w:b/>
-          <w:bCs/>
-          <w:color w:val="1F3864" w:themeColor="accent1" w:themeShade="80"/>
-        </w:rPr>
-      </w:pPr>
-      <w:proofErr w:type="spellStart"/>
-      <w:r>
-        <w:rPr>
-          <w:b/>
-          <w:bCs/>
-          <w:color w:val="1F3864" w:themeColor="accent1" w:themeShade="80"/>
-        </w:rPr>
-        <w:t>Position</w:t>
-      </w:r>
-      <w:proofErr w:type="spellEnd"/>
-      <w:r>
-        <w:rPr>
-          <w:b/>
-          <w:bCs/>
-          <w:color w:val="1F3864" w:themeColor="accent1" w:themeShade="80"/>
-        </w:rPr>
-        <w:t xml:space="preserve"> </w:t>
-      </w:r>
-      <w:proofErr w:type="spellStart"/>
-      <w:r>
-        <w:rPr>
-          <w:b/>
-          <w:bCs/>
-          <w:color w:val="1F3864" w:themeColor="accent1" w:themeShade="80"/>
-        </w:rPr>
-        <w:t>absolute</w:t>
-      </w:r>
-      <w:proofErr w:type="spellEnd"/>
-      <w:r>
-        <w:rPr>
-          <w:b/>
-          <w:bCs/>
-          <w:color w:val="1F3864" w:themeColor="accent1" w:themeShade="80"/>
-        </w:rPr>
-        <w:t xml:space="preserve"> </w:t>
-      </w:r>
-      <w:r>
-        <w:rPr>
-          <w:color w:val="1F3864" w:themeColor="accent1" w:themeShade="80"/>
-        </w:rPr>
-        <w:t>element je vyjmutý z toku (</w:t>
-      </w:r>
-      <w:proofErr w:type="spellStart"/>
-      <w:r>
-        <w:rPr>
-          <w:color w:val="1F3864" w:themeColor="accent1" w:themeShade="80"/>
-        </w:rPr>
-        <w:t>flow</w:t>
-      </w:r>
-      <w:proofErr w:type="spellEnd"/>
-      <w:r>
-        <w:rPr>
-          <w:color w:val="1F3864" w:themeColor="accent1" w:themeShade="80"/>
-        </w:rPr>
-        <w:t xml:space="preserve">) dokumentu, stejně jako u </w:t>
-      </w:r>
-      <w:proofErr w:type="spellStart"/>
-      <w:r>
-        <w:rPr>
-          <w:color w:val="1F3864" w:themeColor="accent1" w:themeShade="80"/>
-        </w:rPr>
-        <w:t>position</w:t>
-      </w:r>
-      <w:proofErr w:type="spellEnd"/>
-      <w:r>
-        <w:rPr>
-          <w:color w:val="1F3864" w:themeColor="accent1" w:themeShade="80"/>
-        </w:rPr>
-        <w:t xml:space="preserve"> </w:t>
-      </w:r>
-      <w:proofErr w:type="spellStart"/>
-      <w:r>
-        <w:rPr>
-          <w:color w:val="1F3864" w:themeColor="accent1" w:themeShade="80"/>
-        </w:rPr>
-        <w:t>fixed</w:t>
-      </w:r>
-      <w:proofErr w:type="spellEnd"/>
-      <w:r>
-        <w:rPr>
-          <w:color w:val="1F3864" w:themeColor="accent1" w:themeShade="80"/>
-        </w:rPr>
-        <w:t xml:space="preserve"> nebo </w:t>
-      </w:r>
-      <w:proofErr w:type="spellStart"/>
-      <w:r>
-        <w:rPr>
-          <w:color w:val="1F3864" w:themeColor="accent1" w:themeShade="80"/>
-        </w:rPr>
-        <w:t>sticky</w:t>
-      </w:r>
-      <w:proofErr w:type="spellEnd"/>
-      <w:r>
-        <w:rPr>
-          <w:color w:val="1F3864" w:themeColor="accent1" w:themeShade="80"/>
-        </w:rPr>
-        <w:t xml:space="preserve">. Neovlivňuje tedy poskládání ostatních elementů na stránce. Díky tomu je možné ho </w:t>
-      </w:r>
-      <w:proofErr w:type="spellStart"/>
-      <w:r>
-        <w:rPr>
-          <w:color w:val="1F3864" w:themeColor="accent1" w:themeShade="80"/>
-        </w:rPr>
-        <w:t>napozicovat</w:t>
-      </w:r>
-      <w:proofErr w:type="spellEnd"/>
-      <w:r>
-        <w:rPr>
-          <w:color w:val="1F3864" w:themeColor="accent1" w:themeShade="80"/>
-        </w:rPr>
-        <w:t xml:space="preserve"> kamkoli na stránku. </w:t>
-      </w:r>
-      <w:proofErr w:type="spellStart"/>
-      <w:r>
-        <w:rPr>
-          <w:color w:val="1F3864" w:themeColor="accent1" w:themeShade="80"/>
-        </w:rPr>
-        <w:t>Pozicuje</w:t>
-      </w:r>
-      <w:proofErr w:type="spellEnd"/>
-      <w:r>
-        <w:rPr>
-          <w:color w:val="1F3864" w:themeColor="accent1" w:themeShade="80"/>
-        </w:rPr>
-        <w:t xml:space="preserve"> se relativně k rodiči, který je </w:t>
-      </w:r>
-      <w:proofErr w:type="spellStart"/>
-      <w:r>
-        <w:rPr>
-          <w:color w:val="1F3864" w:themeColor="accent1" w:themeShade="80"/>
-        </w:rPr>
-        <w:t>napozicovaný</w:t>
-      </w:r>
-      <w:proofErr w:type="spellEnd"/>
-      <w:r>
-        <w:rPr>
-          <w:color w:val="1F3864" w:themeColor="accent1" w:themeShade="80"/>
-        </w:rPr>
-        <w:t xml:space="preserve"> (to většinou znamená, že</w:t>
-      </w:r>
-      <w:r>
-        <w:rPr>
-          <w:color w:val="1F3864" w:themeColor="accent1" w:themeShade="80"/>
-        </w:rPr>
-        <w:t xml:space="preserve"> je to rodičovský element, který</w:t>
-      </w:r>
-      <w:r>
-        <w:rPr>
-          <w:color w:val="1F3864" w:themeColor="accent1" w:themeShade="80"/>
-        </w:rPr>
-        <w:t xml:space="preserve"> má </w:t>
-      </w:r>
-      <w:proofErr w:type="spellStart"/>
-      <w:r>
-        <w:rPr>
-          <w:color w:val="1F3864" w:themeColor="accent1" w:themeShade="80"/>
-        </w:rPr>
-        <w:t>position</w:t>
-      </w:r>
-      <w:proofErr w:type="spellEnd"/>
-      <w:r>
-        <w:rPr>
-          <w:color w:val="1F3864" w:themeColor="accent1" w:themeShade="80"/>
-        </w:rPr>
-        <w:t xml:space="preserve"> </w:t>
-      </w:r>
-      <w:proofErr w:type="spellStart"/>
-      <w:r>
-        <w:rPr>
-          <w:color w:val="1F3864" w:themeColor="accent1" w:themeShade="80"/>
-        </w:rPr>
-        <w:t>relative</w:t>
-      </w:r>
-      <w:proofErr w:type="spellEnd"/>
-      <w:r>
-        <w:rPr>
-          <w:color w:val="1F3864" w:themeColor="accent1" w:themeShade="80"/>
-        </w:rPr>
-        <w:t xml:space="preserve">). Pokud takový rodič není, </w:t>
-      </w:r>
-      <w:proofErr w:type="spellStart"/>
-      <w:r>
-        <w:rPr>
-          <w:color w:val="1F3864" w:themeColor="accent1" w:themeShade="80"/>
-        </w:rPr>
-        <w:t>pozicuje</w:t>
-      </w:r>
-      <w:proofErr w:type="spellEnd"/>
-      <w:r>
-        <w:rPr>
-          <w:color w:val="1F3864" w:themeColor="accent1" w:themeShade="80"/>
-        </w:rPr>
-        <w:t xml:space="preserve"> se absolutně k celé stránce</w:t>
-      </w:r>
-      <w:r>
-        <w:rPr>
-          <w:color w:val="1F3864" w:themeColor="accent1" w:themeShade="80"/>
-        </w:rPr>
-        <w:t xml:space="preserve"> (body)</w:t>
-      </w:r>
-      <w:r>
-        <w:rPr>
-          <w:color w:val="1F3864" w:themeColor="accent1" w:themeShade="80"/>
-        </w:rPr>
-        <w:t xml:space="preserve">. </w:t>
-      </w:r>
-    </w:p>
-    <w:p>
-      <w:pPr>
-        <w:pStyle w:val="Odstavecseseznamem"/>
-        <w:numPr>
-          <w:ilvl w:val="1"/>
-          <w:numId w:val="1"/>
-        </w:numPr>
-        <w:rPr>
-          <w:b/>
-          <w:bCs/>
-          <w:color w:val="1F3864" w:themeColor="accent1" w:themeShade="80"/>
-        </w:rPr>
-      </w:pPr>
-      <w:r>
-        <w:rPr>
-          <w:color w:val="1F3864" w:themeColor="accent1" w:themeShade="80"/>
-        </w:rPr>
-        <w:t>Nejprve ukázat vzhledem k celé stránce, potom obalit rodičem</w:t>
-      </w:r>
     </w:p>
     <w:p>
       <w:pPr>

</xml_diff>